<commit_message>
Fixed Windows specific problems with scoped headers. In particular, reimplemented scoped_<component>_headers targets to avoid problem with copy_if_different <file list> <dest dir> failing for long file lists. Fixed issue#3 in README-Linux.
</commit_message>
<xml_diff>
--- a/README-Linux.docx
+++ b/README-Linux.docx
@@ -512,7 +512,19 @@
         <w:divId w:val="233197914"/>
       </w:pPr>
       <w:r>
-        <w:t>The CMake GUI will start. Typically, it will display several messages about not being able to find the prerequisites. Type "e" to exit this message display and ccmake will</w:t>
+        <w:t xml:space="preserve">The CMake GUI will start. </w:t>
+      </w:r>
+      <w:r>
+        <w:t xml:space="preserve">Type "c" to configure. </w:t>
+      </w:r>
+      <w:r>
+        <w:t xml:space="preserve">Typically, it will </w:t>
+      </w:r>
+      <w:r>
+        <w:t xml:space="preserve">then </w:t>
+      </w:r>
+      <w:r>
+        <w:t>display several messages about not being able to find the prerequisites. Type "e" to exit this message display and ccmake will</w:t>
       </w:r>
       <w:r>
         <w:t xml:space="preserve"> display a table of CM</w:t>
@@ -806,6 +818,8 @@
         <w:pStyle w:val="StepListLevel2"/>
         <w:divId w:val="233197914"/>
       </w:pPr>
+      <w:bookmarkStart w:id="1" w:name="_GoBack"/>
+      <w:bookmarkEnd w:id="1"/>
       <w:r>
         <w:t>Set</w:t>
       </w:r>
@@ -979,7 +993,13 @@
         <w:divId w:val="1178083411"/>
       </w:pPr>
       <w:r>
-        <w:t>After entering all the configuration variables, type "c" to run the configuration process. Various status messages will be displayed in the lower part of the</w:t>
+        <w:t>After entering all the configuration variables, type "c" to run the configuration process</w:t>
+      </w:r>
+      <w:r>
+        <w:t xml:space="preserve"> again</w:t>
+      </w:r>
+      <w:r>
+        <w:t>. Various status messages will be displayed in the lower part of the</w:t>
       </w:r>
       <w:r>
         <w:t xml:space="preserve"> window.</w:t>
@@ -1184,11 +1204,11 @@
       <w:pPr>
         <w:pStyle w:val="Appendix1"/>
       </w:pPr>
-      <w:bookmarkStart w:id="1" w:name="_Ref455748856"/>
+      <w:bookmarkStart w:id="2" w:name="_Ref455748856"/>
       <w:r>
         <w:t>Building bindings for Java, C# and python</w:t>
       </w:r>
-      <w:bookmarkEnd w:id="1"/>
+      <w:bookmarkEnd w:id="2"/>
     </w:p>
     <w:p>
       <w:r>
@@ -1706,8 +1726,6 @@
       <w:r>
         <w:t xml:space="preserve">Make sure that CMAKE_C_FLAGS AND CMAKE_CXX_FLAGS contain the -fPIC option. </w:t>
       </w:r>
-      <w:bookmarkStart w:id="2" w:name="_GoBack"/>
-      <w:bookmarkEnd w:id="2"/>
       <w:r>
         <w:t>Configure, generate, and make install. Repeat for build type Release.</w:t>
       </w:r>
@@ -1893,7 +1911,13 @@
         <w:t>: the absolute path to the directory containing VTKConfig.cmake</w:t>
       </w:r>
       <w:r>
-        <w:t>. If built as described above, this should be &lt;vtk_install_location&gt;/lib/vtk-7.0.</w:t>
+        <w:t>. If built as described above, this should be &lt;vtk_install_location&gt;/lib/</w:t>
+      </w:r>
+      <w:r>
+        <w:t>cmake/</w:t>
+      </w:r>
+      <w:r>
+        <w:t>vtk-7.0.</w:t>
       </w:r>
       <w:r>
         <w:t xml:space="preserve"> Choose the shared-debug installation if </w:t>
@@ -1984,15 +2008,29 @@
       </w:rPr>
       <w:t xml:space="preserve"> of </w:t>
     </w:r>
-    <w:fldSimple w:instr=" NUMPAGES  \* MERGEFORMAT ">
-      <w:r>
-        <w:rPr>
-          <w:rStyle w:val="PageNumber"/>
-          <w:noProof/>
-        </w:rPr>
-        <w:t>1</w:t>
-      </w:r>
-    </w:fldSimple>
+    <w:r>
+      <w:fldChar w:fldCharType="begin"/>
+    </w:r>
+    <w:r>
+      <w:instrText xml:space="preserve"> NUMPAGES  \* MERGEFORMAT </w:instrText>
+    </w:r>
+    <w:r>
+      <w:fldChar w:fldCharType="separate"/>
+    </w:r>
+    <w:r>
+      <w:rPr>
+        <w:rStyle w:val="PageNumber"/>
+        <w:noProof/>
+      </w:rPr>
+      <w:t>1</w:t>
+    </w:r>
+    <w:r>
+      <w:rPr>
+        <w:rStyle w:val="PageNumber"/>
+        <w:noProof/>
+      </w:rPr>
+      <w:fldChar w:fldCharType="end"/>
+    </w:r>
     <w:r>
       <w:rPr>
         <w:rStyle w:val="PageNumber"/>
@@ -4203,7 +4241,7 @@
     <w:name w:val="Normal"/>
     <w:uiPriority w:val="5"/>
     <w:qFormat/>
-    <w:rsid w:val="001419D4"/>
+    <w:rsid w:val="00B616BF"/>
     <w:pPr>
       <w:spacing w:before="240"/>
       <w:jc w:val="both"/>
@@ -4217,7 +4255,7 @@
     <w:basedOn w:val="heading"/>
     <w:link w:val="Heading1Char"/>
     <w:uiPriority w:val="6"/>
-    <w:rsid w:val="001419D4"/>
+    <w:rsid w:val="00B616BF"/>
     <w:pPr>
       <w:numPr>
         <w:numId w:val="8"/>
@@ -4235,7 +4273,7 @@
     <w:basedOn w:val="heading"/>
     <w:link w:val="Heading2Char"/>
     <w:uiPriority w:val="6"/>
-    <w:rsid w:val="001419D4"/>
+    <w:rsid w:val="00B616BF"/>
     <w:pPr>
       <w:numPr>
         <w:ilvl w:val="1"/>
@@ -4253,7 +4291,7 @@
     <w:basedOn w:val="heading"/>
     <w:link w:val="Heading3Char"/>
     <w:uiPriority w:val="6"/>
-    <w:rsid w:val="001419D4"/>
+    <w:rsid w:val="00B616BF"/>
     <w:pPr>
       <w:numPr>
         <w:ilvl w:val="2"/>
@@ -4270,7 +4308,7 @@
     <w:basedOn w:val="heading"/>
     <w:link w:val="Heading4Char"/>
     <w:uiPriority w:val="6"/>
-    <w:rsid w:val="001419D4"/>
+    <w:rsid w:val="00B616BF"/>
     <w:pPr>
       <w:numPr>
         <w:ilvl w:val="3"/>
@@ -4287,7 +4325,7 @@
     <w:basedOn w:val="heading"/>
     <w:link w:val="Heading5Char"/>
     <w:uiPriority w:val="6"/>
-    <w:rsid w:val="001419D4"/>
+    <w:rsid w:val="00B616BF"/>
     <w:pPr>
       <w:numPr>
         <w:ilvl w:val="4"/>
@@ -4304,7 +4342,7 @@
     <w:basedOn w:val="heading"/>
     <w:link w:val="Heading6Char"/>
     <w:uiPriority w:val="6"/>
-    <w:rsid w:val="001419D4"/>
+    <w:rsid w:val="00B616BF"/>
     <w:pPr>
       <w:numPr>
         <w:ilvl w:val="5"/>
@@ -4321,7 +4359,7 @@
     <w:basedOn w:val="heading"/>
     <w:link w:val="Heading7Char"/>
     <w:uiPriority w:val="6"/>
-    <w:rsid w:val="001419D4"/>
+    <w:rsid w:val="00B616BF"/>
     <w:pPr>
       <w:numPr>
         <w:ilvl w:val="6"/>
@@ -4338,7 +4376,7 @@
     <w:basedOn w:val="heading"/>
     <w:link w:val="Heading8Char"/>
     <w:uiPriority w:val="6"/>
-    <w:rsid w:val="001419D4"/>
+    <w:rsid w:val="00B616BF"/>
     <w:pPr>
       <w:numPr>
         <w:ilvl w:val="7"/>
@@ -4355,7 +4393,7 @@
     <w:basedOn w:val="heading"/>
     <w:link w:val="Heading9Char"/>
     <w:uiPriority w:val="6"/>
-    <w:rsid w:val="001419D4"/>
+    <w:rsid w:val="00B616BF"/>
     <w:pPr>
       <w:numPr>
         <w:ilvl w:val="8"/>
@@ -4372,7 +4410,7 @@
     <w:uiPriority w:val="1"/>
     <w:semiHidden/>
     <w:unhideWhenUsed/>
-    <w:rsid w:val="001419D4"/>
+    <w:rsid w:val="00B616BF"/>
   </w:style>
   <w:style w:type="table" w:default="1" w:styleId="TableNormal">
     <w:name w:val="Normal Table"/>
@@ -4394,14 +4432,14 @@
     <w:uiPriority w:val="99"/>
     <w:semiHidden/>
     <w:unhideWhenUsed/>
-    <w:rsid w:val="001419D4"/>
+    <w:rsid w:val="00B616BF"/>
   </w:style>
   <w:style w:type="character" w:styleId="Hyperlink">
     <w:name w:val="Hyperlink"/>
     <w:basedOn w:val="DefaultParagraphFont"/>
     <w:uiPriority w:val="99"/>
     <w:unhideWhenUsed/>
-    <w:rsid w:val="001419D4"/>
+    <w:rsid w:val="00B616BF"/>
     <w:rPr>
       <w:color w:val="0000FF"/>
       <w:u w:val="single"/>
@@ -4423,7 +4461,7 @@
     <w:basedOn w:val="DefaultParagraphFont"/>
     <w:uiPriority w:val="20"/>
     <w:qFormat/>
-    <w:rsid w:val="001419D4"/>
+    <w:rsid w:val="00B616BF"/>
     <w:rPr>
       <w:i/>
     </w:rPr>
@@ -4489,7 +4527,7 @@
     <w:link w:val="NormalWebChar"/>
     <w:uiPriority w:val="99"/>
     <w:semiHidden/>
-    <w:rsid w:val="001419D4"/>
+    <w:rsid w:val="00B616BF"/>
     <w:pPr>
       <w:spacing w:before="100" w:beforeAutospacing="1" w:after="115"/>
     </w:pPr>
@@ -4501,7 +4539,7 @@
     <w:name w:val="Normal Indent"/>
     <w:basedOn w:val="Normal"/>
     <w:semiHidden/>
-    <w:rsid w:val="001419D4"/>
+    <w:rsid w:val="00B616BF"/>
     <w:pPr>
       <w:ind w:left="720"/>
     </w:pPr>
@@ -4511,7 +4549,7 @@
     <w:basedOn w:val="Normal"/>
     <w:link w:val="FootnoteTextChar"/>
     <w:semiHidden/>
-    <w:rsid w:val="001419D4"/>
+    <w:rsid w:val="00B616BF"/>
     <w:rPr>
       <w:sz w:val="20"/>
     </w:rPr>
@@ -4528,7 +4566,7 @@
     <w:basedOn w:val="Normal"/>
     <w:link w:val="CommentTextChar"/>
     <w:semiHidden/>
-    <w:rsid w:val="001419D4"/>
+    <w:rsid w:val="00B616BF"/>
   </w:style>
   <w:style w:type="character" w:customStyle="1" w:styleId="CommentTextChar">
     <w:name w:val="Comment Text Char"/>
@@ -4536,7 +4574,7 @@
     <w:link w:val="CommentText"/>
     <w:semiHidden/>
     <w:locked/>
-    <w:rsid w:val="001419D4"/>
+    <w:rsid w:val="00B616BF"/>
     <w:rPr>
       <w:sz w:val="24"/>
     </w:rPr>
@@ -4546,7 +4584,7 @@
     <w:basedOn w:val="Normal"/>
     <w:link w:val="HeaderChar"/>
     <w:semiHidden/>
-    <w:rsid w:val="001419D4"/>
+    <w:rsid w:val="00B616BF"/>
     <w:pPr>
       <w:tabs>
         <w:tab w:val="center" w:pos="4320"/>
@@ -4569,7 +4607,7 @@
     <w:basedOn w:val="Normal"/>
     <w:link w:val="FooterChar"/>
     <w:uiPriority w:val="99"/>
-    <w:rsid w:val="001419D4"/>
+    <w:rsid w:val="00B616BF"/>
     <w:pPr>
       <w:tabs>
         <w:tab w:val="center" w:pos="4320"/>
@@ -4583,7 +4621,7 @@
     <w:link w:val="Footer"/>
     <w:uiPriority w:val="99"/>
     <w:locked/>
-    <w:rsid w:val="001419D4"/>
+    <w:rsid w:val="00B616BF"/>
     <w:rPr>
       <w:sz w:val="24"/>
     </w:rPr>
@@ -4594,7 +4632,7 @@
     <w:next w:val="Normal"/>
     <w:uiPriority w:val="4"/>
     <w:qFormat/>
-    <w:rsid w:val="001419D4"/>
+    <w:rsid w:val="00B616BF"/>
     <w:pPr>
       <w:spacing w:before="120" w:after="120"/>
       <w:jc w:val="center"/>
@@ -4608,7 +4646,7 @@
     <w:basedOn w:val="Normal"/>
     <w:link w:val="EndnoteTextChar"/>
     <w:semiHidden/>
-    <w:rsid w:val="001419D4"/>
+    <w:rsid w:val="00B616BF"/>
   </w:style>
   <w:style w:type="character" w:customStyle="1" w:styleId="EndnoteTextChar">
     <w:name w:val="Endnote Text Char"/>
@@ -4625,7 +4663,7 @@
     <w:basedOn w:val="Normal"/>
     <w:link w:val="SubtitleChar"/>
     <w:uiPriority w:val="4"/>
-    <w:rsid w:val="001419D4"/>
+    <w:rsid w:val="00B616BF"/>
     <w:pPr>
       <w:spacing w:before="480"/>
       <w:jc w:val="center"/>
@@ -4642,7 +4680,7 @@
     <w:link w:val="Subtitle"/>
     <w:uiPriority w:val="4"/>
     <w:locked/>
-    <w:rsid w:val="001419D4"/>
+    <w:rsid w:val="00B616BF"/>
     <w:rPr>
       <w:rFonts w:ascii="Arial" w:eastAsiaTheme="majorEastAsia" w:hAnsi="Arial" w:cs="Arial"/>
       <w:sz w:val="28"/>
@@ -4655,7 +4693,7 @@
     <w:next w:val="Subtitle"/>
     <w:link w:val="TitleChar"/>
     <w:uiPriority w:val="4"/>
-    <w:rsid w:val="001419D4"/>
+    <w:rsid w:val="00B616BF"/>
     <w:pPr>
       <w:spacing w:before="480"/>
       <w:jc w:val="center"/>
@@ -4675,7 +4713,7 @@
     <w:link w:val="Title"/>
     <w:uiPriority w:val="4"/>
     <w:locked/>
-    <w:rsid w:val="001419D4"/>
+    <w:rsid w:val="00B616BF"/>
     <w:rPr>
       <w:rFonts w:ascii="Arial" w:eastAsiaTheme="majorEastAsia" w:hAnsi="Arial" w:cs="Arial"/>
       <w:b/>
@@ -4690,7 +4728,7 @@
     <w:basedOn w:val="Normal"/>
     <w:link w:val="BodyTextChar"/>
     <w:semiHidden/>
-    <w:rsid w:val="001419D4"/>
+    <w:rsid w:val="00B616BF"/>
     <w:pPr>
       <w:spacing w:after="120"/>
     </w:pPr>
@@ -4701,7 +4739,7 @@
     <w:link w:val="BodyText"/>
     <w:semiHidden/>
     <w:locked/>
-    <w:rsid w:val="001419D4"/>
+    <w:rsid w:val="00B616BF"/>
     <w:rPr>
       <w:sz w:val="24"/>
     </w:rPr>
@@ -4710,7 +4748,7 @@
     <w:name w:val="Block Text"/>
     <w:basedOn w:val="Normal"/>
     <w:semiHidden/>
-    <w:rsid w:val="001419D4"/>
+    <w:rsid w:val="00B616BF"/>
     <w:pPr>
       <w:spacing w:after="120"/>
       <w:ind w:left="1440" w:right="1440"/>
@@ -4723,7 +4761,7 @@
     <w:uiPriority w:val="99"/>
     <w:semiHidden/>
     <w:unhideWhenUsed/>
-    <w:rsid w:val="001419D4"/>
+    <w:rsid w:val="00B616BF"/>
     <w:pPr>
       <w:spacing w:before="0"/>
     </w:pPr>
@@ -4740,7 +4778,7 @@
     <w:uiPriority w:val="99"/>
     <w:semiHidden/>
     <w:locked/>
-    <w:rsid w:val="001419D4"/>
+    <w:rsid w:val="00B616BF"/>
     <w:rPr>
       <w:rFonts w:ascii="Tahoma" w:hAnsi="Tahoma" w:cs="Tahoma"/>
       <w:sz w:val="16"/>
@@ -4755,7 +4793,7 @@
     <w:uiPriority w:val="99"/>
     <w:semiHidden/>
     <w:unhideWhenUsed/>
-    <w:rsid w:val="001419D4"/>
+    <w:rsid w:val="00B616BF"/>
     <w:rPr>
       <w:b/>
       <w:bCs/>
@@ -4768,7 +4806,7 @@
     <w:uiPriority w:val="99"/>
     <w:semiHidden/>
     <w:locked/>
-    <w:rsid w:val="001419D4"/>
+    <w:rsid w:val="00B616BF"/>
     <w:rPr>
       <w:b/>
       <w:bCs/>
@@ -4782,7 +4820,7 @@
     <w:uiPriority w:val="99"/>
     <w:semiHidden/>
     <w:unhideWhenUsed/>
-    <w:rsid w:val="001419D4"/>
+    <w:rsid w:val="00B616BF"/>
     <w:pPr>
       <w:spacing w:before="0"/>
     </w:pPr>
@@ -4799,7 +4837,7 @@
     <w:uiPriority w:val="99"/>
     <w:semiHidden/>
     <w:locked/>
-    <w:rsid w:val="001419D4"/>
+    <w:rsid w:val="00B616BF"/>
     <w:rPr>
       <w:rFonts w:ascii="Tahoma" w:hAnsi="Tahoma" w:cs="Tahoma"/>
       <w:sz w:val="16"/>
@@ -4810,7 +4848,7 @@
     <w:name w:val="No Spacing"/>
     <w:basedOn w:val="Normal"/>
     <w:uiPriority w:val="1"/>
-    <w:rsid w:val="001419D4"/>
+    <w:rsid w:val="00B616BF"/>
     <w:pPr>
       <w:spacing w:before="0"/>
     </w:pPr>
@@ -4819,7 +4857,7 @@
     <w:name w:val="List Paragraph"/>
     <w:basedOn w:val="Normal"/>
     <w:uiPriority w:val="5"/>
-    <w:rsid w:val="001419D4"/>
+    <w:rsid w:val="00B616BF"/>
     <w:pPr>
       <w:ind w:left="720"/>
     </w:pPr>
@@ -4830,7 +4868,7 @@
     <w:next w:val="Normal"/>
     <w:link w:val="QuoteChar"/>
     <w:uiPriority w:val="29"/>
-    <w:rsid w:val="001419D4"/>
+    <w:rsid w:val="00B616BF"/>
     <w:rPr>
       <w:i/>
       <w:iCs/>
@@ -4843,7 +4881,7 @@
     <w:link w:val="Quote"/>
     <w:uiPriority w:val="29"/>
     <w:locked/>
-    <w:rsid w:val="001419D4"/>
+    <w:rsid w:val="00B616BF"/>
     <w:rPr>
       <w:i/>
       <w:iCs/>
@@ -4857,7 +4895,7 @@
     <w:next w:val="Normal"/>
     <w:link w:val="IntenseQuoteChar"/>
     <w:uiPriority w:val="30"/>
-    <w:rsid w:val="001419D4"/>
+    <w:rsid w:val="00B616BF"/>
     <w:pPr>
       <w:pBdr>
         <w:bottom w:val="single" w:sz="4" w:space="4" w:color="4F81BD" w:themeColor="accent1"/>
@@ -4879,7 +4917,7 @@
     <w:link w:val="IntenseQuote"/>
     <w:uiPriority w:val="30"/>
     <w:locked/>
-    <w:rsid w:val="001419D4"/>
+    <w:rsid w:val="00B616BF"/>
     <w:rPr>
       <w:b/>
       <w:bCs/>
@@ -4895,7 +4933,7 @@
     <w:next w:val="Normal"/>
     <w:uiPriority w:val="37"/>
     <w:unhideWhenUsed/>
-    <w:rsid w:val="001419D4"/>
+    <w:rsid w:val="00B616BF"/>
     <w:pPr>
       <w:jc w:val="left"/>
     </w:pPr>
@@ -4906,7 +4944,7 @@
     <w:link w:val="Heading1"/>
     <w:uiPriority w:val="6"/>
     <w:locked/>
-    <w:rsid w:val="001419D4"/>
+    <w:rsid w:val="00B616BF"/>
     <w:rPr>
       <w:rFonts w:eastAsiaTheme="majorEastAsia" w:cstheme="majorBidi"/>
       <w:b/>
@@ -4922,7 +4960,7 @@
     <w:semiHidden/>
     <w:unhideWhenUsed/>
     <w:qFormat/>
-    <w:rsid w:val="001419D4"/>
+    <w:rsid w:val="00B616BF"/>
     <w:pPr>
       <w:numPr>
         <w:numId w:val="0"/>
@@ -5191,7 +5229,7 @@
   <w:style w:type="paragraph" w:customStyle="1" w:styleId="heading">
     <w:name w:val="heading"/>
     <w:basedOn w:val="Normal"/>
-    <w:rsid w:val="001419D4"/>
+    <w:rsid w:val="00B616BF"/>
     <w:pPr>
       <w:keepNext/>
     </w:pPr>
@@ -5200,7 +5238,7 @@
     <w:name w:val="author affiliation"/>
     <w:basedOn w:val="Normal"/>
     <w:uiPriority w:val="4"/>
-    <w:rsid w:val="001419D4"/>
+    <w:rsid w:val="00B616BF"/>
     <w:pPr>
       <w:spacing w:before="120"/>
       <w:jc w:val="center"/>
@@ -5211,7 +5249,7 @@
     <w:basedOn w:val="Normal"/>
     <w:next w:val="authoraffiliation"/>
     <w:uiPriority w:val="4"/>
-    <w:rsid w:val="001419D4"/>
+    <w:rsid w:val="00B616BF"/>
     <w:pPr>
       <w:spacing w:before="480"/>
       <w:jc w:val="center"/>
@@ -5221,7 +5259,7 @@
     <w:name w:val="summary"/>
     <w:basedOn w:val="Normal"/>
     <w:uiPriority w:val="4"/>
-    <w:rsid w:val="001419D4"/>
+    <w:rsid w:val="00B616BF"/>
     <w:pPr>
       <w:ind w:left="1440" w:right="1440"/>
     </w:pPr>
@@ -5231,7 +5269,7 @@
     <w:basedOn w:val="Normal"/>
     <w:next w:val="summary"/>
     <w:uiPriority w:val="4"/>
-    <w:rsid w:val="001419D4"/>
+    <w:rsid w:val="00B616BF"/>
     <w:pPr>
       <w:spacing w:before="480"/>
       <w:ind w:left="1440" w:right="1440"/>
@@ -5246,7 +5284,7 @@
     <w:basedOn w:val="Heading1"/>
     <w:next w:val="BlockText"/>
     <w:autoRedefine/>
-    <w:rsid w:val="001419D4"/>
+    <w:rsid w:val="00B616BF"/>
     <w:pPr>
       <w:numPr>
         <w:numId w:val="0"/>
@@ -5258,7 +5296,7 @@
     <w:basedOn w:val="Normal"/>
     <w:next w:val="Normal"/>
     <w:qFormat/>
-    <w:rsid w:val="001419D4"/>
+    <w:rsid w:val="00B616BF"/>
     <w:pPr>
       <w:keepNext/>
       <w:widowControl w:val="0"/>
@@ -5270,7 +5308,7 @@
     <w:basedOn w:val="Normal"/>
     <w:uiPriority w:val="4"/>
     <w:qFormat/>
-    <w:rsid w:val="001419D4"/>
+    <w:rsid w:val="00B616BF"/>
     <w:pPr>
       <w:tabs>
         <w:tab w:val="right" w:pos="8640"/>
@@ -5284,7 +5322,7 @@
     <w:basedOn w:val="cppcode"/>
     <w:uiPriority w:val="4"/>
     <w:qFormat/>
-    <w:rsid w:val="001419D4"/>
+    <w:rsid w:val="00B616BF"/>
     <w:pPr>
       <w:keepNext w:val="0"/>
       <w:spacing w:before="0"/>
@@ -5296,7 +5334,7 @@
     <w:next w:val="cppcodecontinuation"/>
     <w:uiPriority w:val="4"/>
     <w:qFormat/>
-    <w:rsid w:val="001419D4"/>
+    <w:rsid w:val="00B616BF"/>
     <w:pPr>
       <w:keepNext/>
       <w:jc w:val="left"/>
@@ -5311,7 +5349,7 @@
     <w:basedOn w:val="Heading1"/>
     <w:next w:val="Normal"/>
     <w:uiPriority w:val="7"/>
-    <w:rsid w:val="001419D4"/>
+    <w:rsid w:val="00B616BF"/>
     <w:pPr>
       <w:numPr>
         <w:numId w:val="1"/>
@@ -5324,7 +5362,7 @@
     <w:link w:val="Heading2"/>
     <w:uiPriority w:val="6"/>
     <w:locked/>
-    <w:rsid w:val="001419D4"/>
+    <w:rsid w:val="00B616BF"/>
     <w:rPr>
       <w:rFonts w:eastAsiaTheme="majorEastAsia" w:cstheme="majorBidi"/>
       <w:b/>
@@ -5336,7 +5374,7 @@
     <w:basedOn w:val="Heading2"/>
     <w:next w:val="Normal"/>
     <w:uiPriority w:val="7"/>
-    <w:rsid w:val="001419D4"/>
+    <w:rsid w:val="00B616BF"/>
     <w:pPr>
       <w:numPr>
         <w:numId w:val="1"/>
@@ -5352,7 +5390,7 @@
     <w:link w:val="Heading3"/>
     <w:uiPriority w:val="6"/>
     <w:locked/>
-    <w:rsid w:val="001419D4"/>
+    <w:rsid w:val="00B616BF"/>
     <w:rPr>
       <w:rFonts w:eastAsiaTheme="majorEastAsia" w:cstheme="majorBidi"/>
       <w:sz w:val="24"/>
@@ -5363,7 +5401,7 @@
     <w:basedOn w:val="Heading3"/>
     <w:next w:val="Normal"/>
     <w:uiPriority w:val="7"/>
-    <w:rsid w:val="001419D4"/>
+    <w:rsid w:val="00B616BF"/>
     <w:pPr>
       <w:numPr>
         <w:numId w:val="1"/>
@@ -5376,7 +5414,7 @@
     <w:link w:val="Heading4"/>
     <w:uiPriority w:val="6"/>
     <w:locked/>
-    <w:rsid w:val="001419D4"/>
+    <w:rsid w:val="00B616BF"/>
     <w:rPr>
       <w:rFonts w:cstheme="majorBidi"/>
       <w:sz w:val="24"/>
@@ -5387,7 +5425,7 @@
     <w:basedOn w:val="Heading4"/>
     <w:next w:val="Normal"/>
     <w:uiPriority w:val="7"/>
-    <w:rsid w:val="001419D4"/>
+    <w:rsid w:val="00B616BF"/>
     <w:pPr>
       <w:numPr>
         <w:numId w:val="1"/>
@@ -5400,7 +5438,7 @@
     <w:link w:val="Heading5"/>
     <w:uiPriority w:val="6"/>
     <w:locked/>
-    <w:rsid w:val="001419D4"/>
+    <w:rsid w:val="00B616BF"/>
     <w:rPr>
       <w:rFonts w:cstheme="majorBidi"/>
       <w:sz w:val="24"/>
@@ -5411,7 +5449,7 @@
     <w:basedOn w:val="Heading5"/>
     <w:next w:val="Normal"/>
     <w:uiPriority w:val="7"/>
-    <w:rsid w:val="001419D4"/>
+    <w:rsid w:val="00B616BF"/>
     <w:pPr>
       <w:numPr>
         <w:numId w:val="1"/>
@@ -5424,7 +5462,7 @@
     <w:link w:val="Heading6"/>
     <w:uiPriority w:val="6"/>
     <w:locked/>
-    <w:rsid w:val="001419D4"/>
+    <w:rsid w:val="00B616BF"/>
     <w:rPr>
       <w:rFonts w:cstheme="majorBidi"/>
       <w:sz w:val="24"/>
@@ -5435,7 +5473,7 @@
     <w:basedOn w:val="Heading6"/>
     <w:next w:val="Normal"/>
     <w:uiPriority w:val="7"/>
-    <w:rsid w:val="001419D4"/>
+    <w:rsid w:val="00B616BF"/>
     <w:pPr>
       <w:numPr>
         <w:numId w:val="1"/>
@@ -5448,7 +5486,7 @@
     <w:link w:val="Heading7"/>
     <w:uiPriority w:val="6"/>
     <w:locked/>
-    <w:rsid w:val="001419D4"/>
+    <w:rsid w:val="00B616BF"/>
     <w:rPr>
       <w:rFonts w:cstheme="majorBidi"/>
       <w:sz w:val="24"/>
@@ -5459,7 +5497,7 @@
     <w:basedOn w:val="Heading7"/>
     <w:next w:val="Normal"/>
     <w:uiPriority w:val="7"/>
-    <w:rsid w:val="001419D4"/>
+    <w:rsid w:val="00B616BF"/>
     <w:pPr>
       <w:numPr>
         <w:numId w:val="1"/>
@@ -5472,7 +5510,7 @@
     <w:link w:val="Heading8"/>
     <w:uiPriority w:val="6"/>
     <w:locked/>
-    <w:rsid w:val="001419D4"/>
+    <w:rsid w:val="00B616BF"/>
     <w:rPr>
       <w:rFonts w:cstheme="majorBidi"/>
       <w:sz w:val="24"/>
@@ -5483,7 +5521,7 @@
     <w:basedOn w:val="Heading8"/>
     <w:next w:val="Normal"/>
     <w:uiPriority w:val="7"/>
-    <w:rsid w:val="001419D4"/>
+    <w:rsid w:val="00B616BF"/>
     <w:pPr>
       <w:numPr>
         <w:numId w:val="1"/>
@@ -5496,7 +5534,7 @@
     <w:link w:val="Heading9"/>
     <w:uiPriority w:val="6"/>
     <w:locked/>
-    <w:rsid w:val="001419D4"/>
+    <w:rsid w:val="00B616BF"/>
     <w:rPr>
       <w:rFonts w:eastAsiaTheme="majorEastAsia" w:cstheme="majorBidi"/>
       <w:sz w:val="24"/>
@@ -5507,7 +5545,7 @@
     <w:basedOn w:val="Heading9"/>
     <w:next w:val="Normal"/>
     <w:uiPriority w:val="7"/>
-    <w:rsid w:val="001419D4"/>
+    <w:rsid w:val="00B616BF"/>
     <w:pPr>
       <w:numPr>
         <w:numId w:val="1"/>
@@ -5520,7 +5558,7 @@
     <w:next w:val="Normal"/>
     <w:uiPriority w:val="5"/>
     <w:qFormat/>
-    <w:rsid w:val="001419D4"/>
+    <w:rsid w:val="00B616BF"/>
     <w:rPr>
       <w:u w:val="single"/>
     </w:rPr>
@@ -5530,7 +5568,7 @@
     <w:basedOn w:val="cshcode"/>
     <w:uiPriority w:val="5"/>
     <w:qFormat/>
-    <w:rsid w:val="001419D4"/>
+    <w:rsid w:val="00B616BF"/>
     <w:pPr>
       <w:spacing w:before="0"/>
     </w:pPr>
@@ -5541,7 +5579,7 @@
     <w:next w:val="cshcodecontinuation"/>
     <w:uiPriority w:val="5"/>
     <w:qFormat/>
-    <w:rsid w:val="001419D4"/>
+    <w:rsid w:val="00B616BF"/>
     <w:pPr>
       <w:numPr>
         <w:numId w:val="2"/>
@@ -5561,7 +5599,7 @@
     <w:basedOn w:val="Normal"/>
     <w:uiPriority w:val="5"/>
     <w:qFormat/>
-    <w:rsid w:val="001419D4"/>
+    <w:rsid w:val="00B616BF"/>
     <w:pPr>
       <w:spacing w:before="0"/>
     </w:pPr>
@@ -5571,7 +5609,7 @@
     <w:basedOn w:val="Normal"/>
     <w:uiPriority w:val="5"/>
     <w:qFormat/>
-    <w:rsid w:val="001419D4"/>
+    <w:rsid w:val="00B616BF"/>
     <w:pPr>
       <w:ind w:left="288"/>
     </w:pPr>
@@ -5581,7 +5619,7 @@
     <w:basedOn w:val="Normal"/>
     <w:uiPriority w:val="5"/>
     <w:qFormat/>
-    <w:rsid w:val="001419D4"/>
+    <w:rsid w:val="00B616BF"/>
     <w:pPr>
       <w:numPr>
         <w:numId w:val="3"/>
@@ -5598,7 +5636,7 @@
     <w:basedOn w:val="Normal"/>
     <w:uiPriority w:val="5"/>
     <w:qFormat/>
-    <w:rsid w:val="001419D4"/>
+    <w:rsid w:val="00B616BF"/>
     <w:rPr>
       <w:rFonts w:asciiTheme="minorHAnsi" w:hAnsiTheme="minorHAnsi"/>
       <w:b/>
@@ -5611,7 +5649,7 @@
     <w:basedOn w:val="Normal"/>
     <w:uiPriority w:val="5"/>
     <w:qFormat/>
-    <w:rsid w:val="001419D4"/>
+    <w:rsid w:val="00B616BF"/>
     <w:pPr>
       <w:spacing w:before="120"/>
       <w:ind w:left="288"/>
@@ -5626,7 +5664,7 @@
     <w:name w:val="dbc_heading_continuation"/>
     <w:basedOn w:val="dbcheading"/>
     <w:uiPriority w:val="5"/>
-    <w:rsid w:val="001419D4"/>
+    <w:rsid w:val="00B616BF"/>
     <w:pPr>
       <w:spacing w:before="0"/>
     </w:pPr>
@@ -5637,7 +5675,7 @@
     <w:link w:val="StepListLevel2Char"/>
     <w:uiPriority w:val="5"/>
     <w:qFormat/>
-    <w:rsid w:val="001419D4"/>
+    <w:rsid w:val="00B616BF"/>
     <w:pPr>
       <w:numPr>
         <w:ilvl w:val="1"/>
@@ -5657,7 +5695,7 @@
     <w:name w:val="footnote reference"/>
     <w:basedOn w:val="DefaultParagraphFont"/>
     <w:semiHidden/>
-    <w:rsid w:val="001419D4"/>
+    <w:rsid w:val="00B616BF"/>
     <w:rPr>
       <w:position w:val="6"/>
       <w:sz w:val="16"/>
@@ -5667,7 +5705,7 @@
     <w:name w:val="annotation reference"/>
     <w:basedOn w:val="DefaultParagraphFont"/>
     <w:semiHidden/>
-    <w:rsid w:val="001419D4"/>
+    <w:rsid w:val="00B616BF"/>
     <w:rPr>
       <w:sz w:val="24"/>
       <w:szCs w:val="16"/>
@@ -5677,7 +5715,7 @@
     <w:name w:val="endnote reference"/>
     <w:basedOn w:val="DefaultParagraphFont"/>
     <w:semiHidden/>
-    <w:rsid w:val="001419D4"/>
+    <w:rsid w:val="00B616BF"/>
     <w:rPr>
       <w:vertAlign w:val="baseline"/>
     </w:rPr>
@@ -5685,7 +5723,7 @@
   <w:style w:type="character" w:styleId="SubtleEmphasis">
     <w:name w:val="Subtle Emphasis"/>
     <w:uiPriority w:val="19"/>
-    <w:rsid w:val="001419D4"/>
+    <w:rsid w:val="00B616BF"/>
     <w:rPr>
       <w:i/>
       <w:iCs/>
@@ -5696,7 +5734,7 @@
     <w:name w:val="Intense Emphasis"/>
     <w:basedOn w:val="DefaultParagraphFont"/>
     <w:uiPriority w:val="21"/>
-    <w:rsid w:val="001419D4"/>
+    <w:rsid w:val="00B616BF"/>
     <w:rPr>
       <w:b/>
       <w:bCs/>
@@ -5709,7 +5747,7 @@
     <w:name w:val="Subtle Reference"/>
     <w:basedOn w:val="DefaultParagraphFont"/>
     <w:uiPriority w:val="31"/>
-    <w:rsid w:val="001419D4"/>
+    <w:rsid w:val="00B616BF"/>
     <w:rPr>
       <w:smallCaps/>
       <w:color w:val="C0504D" w:themeColor="accent2"/>
@@ -5720,7 +5758,7 @@
     <w:name w:val="Intense Reference"/>
     <w:basedOn w:val="DefaultParagraphFont"/>
     <w:uiPriority w:val="32"/>
-    <w:rsid w:val="001419D4"/>
+    <w:rsid w:val="00B616BF"/>
     <w:rPr>
       <w:b/>
       <w:bCs/>
@@ -5734,7 +5772,7 @@
     <w:name w:val="Book Title"/>
     <w:basedOn w:val="DefaultParagraphFont"/>
     <w:uiPriority w:val="33"/>
-    <w:rsid w:val="001419D4"/>
+    <w:rsid w:val="00B616BF"/>
     <w:rPr>
       <w:b/>
       <w:bCs/>
@@ -5754,7 +5792,7 @@
     <w:name w:val="definition"/>
     <w:basedOn w:val="DefaultParagraphFont"/>
     <w:qFormat/>
-    <w:rsid w:val="001419D4"/>
+    <w:rsid w:val="00B616BF"/>
     <w:rPr>
       <w:u w:val="words"/>
     </w:rPr>
@@ -5764,7 +5802,7 @@
     <w:basedOn w:val="DefaultParagraphFont"/>
     <w:uiPriority w:val="3"/>
     <w:qFormat/>
-    <w:rsid w:val="001419D4"/>
+    <w:rsid w:val="00B616BF"/>
     <w:rPr>
       <w:rFonts w:ascii="MathematicalPi 2" w:hAnsi="MathematicalPi 2"/>
     </w:rPr>
@@ -5772,7 +5810,7 @@
   <w:style w:type="character" w:customStyle="1" w:styleId="subscript">
     <w:name w:val="subscript"/>
     <w:qFormat/>
-    <w:rsid w:val="001419D4"/>
+    <w:rsid w:val="00B616BF"/>
     <w:rPr>
       <w:spacing w:val="0"/>
       <w:w w:val="100"/>
@@ -5784,7 +5822,7 @@
   <w:style w:type="character" w:customStyle="1" w:styleId="superscript">
     <w:name w:val="superscript"/>
     <w:qFormat/>
-    <w:rsid w:val="001419D4"/>
+    <w:rsid w:val="00B616BF"/>
     <w:rPr>
       <w:spacing w:val="0"/>
       <w:w w:val="100"/>
@@ -5798,7 +5836,7 @@
     <w:basedOn w:val="DefaultParagraphFont"/>
     <w:uiPriority w:val="1"/>
     <w:qFormat/>
-    <w:rsid w:val="001419D4"/>
+    <w:rsid w:val="00B616BF"/>
     <w:rPr>
       <w:rFonts w:ascii="Symbol" w:hAnsi="Symbol"/>
     </w:rPr>
@@ -5808,7 +5846,7 @@
     <w:basedOn w:val="DefaultParagraphFont"/>
     <w:uiPriority w:val="1"/>
     <w:qFormat/>
-    <w:rsid w:val="001419D4"/>
+    <w:rsid w:val="00B616BF"/>
     <w:rPr>
       <w:rFonts w:ascii="Times New Roman" w:hAnsi="Times New Roman"/>
       <w:i/>
@@ -5819,7 +5857,7 @@
     <w:basedOn w:val="DefaultParagraphFont"/>
     <w:uiPriority w:val="3"/>
     <w:qFormat/>
-    <w:rsid w:val="001419D4"/>
+    <w:rsid w:val="00B616BF"/>
     <w:rPr>
       <w:rFonts w:ascii="MathematicalPi 2" w:hAnsi="MathematicalPi 2"/>
     </w:rPr>
@@ -5828,7 +5866,7 @@
     <w:name w:val="lattice"/>
     <w:uiPriority w:val="1"/>
     <w:qFormat/>
-    <w:rsid w:val="001419D4"/>
+    <w:rsid w:val="00B616BF"/>
     <w:rPr>
       <w:rFonts w:ascii="French Script MT" w:hAnsi="French Script MT"/>
       <w:b w:val="0"/>
@@ -5840,7 +5878,7 @@
     <w:basedOn w:val="DefaultParagraphFont"/>
     <w:uiPriority w:val="1"/>
     <w:qFormat/>
-    <w:rsid w:val="001419D4"/>
+    <w:rsid w:val="00B616BF"/>
     <w:rPr>
       <w:b/>
     </w:rPr>
@@ -5850,7 +5888,7 @@
     <w:basedOn w:val="DefaultParagraphFont"/>
     <w:uiPriority w:val="3"/>
     <w:qFormat/>
-    <w:rsid w:val="001419D4"/>
+    <w:rsid w:val="00B616BF"/>
     <w:rPr>
       <w:rFonts w:ascii="Monotype Corsiva" w:hAnsi="Monotype Corsiva"/>
     </w:rPr>
@@ -5859,7 +5897,7 @@
     <w:name w:val="cpp_character"/>
     <w:basedOn w:val="DefaultParagraphFont"/>
     <w:uiPriority w:val="4"/>
-    <w:rsid w:val="001419D4"/>
+    <w:rsid w:val="00B616BF"/>
     <w:rPr>
       <w:rFonts w:ascii="Courier New" w:hAnsi="Courier New" w:cs="Courier New"/>
       <w:sz w:val="20"/>
@@ -5869,7 +5907,7 @@
     <w:name w:val="antichain"/>
     <w:basedOn w:val="poset"/>
     <w:uiPriority w:val="3"/>
-    <w:rsid w:val="001419D4"/>
+    <w:rsid w:val="00B616BF"/>
     <w:rPr>
       <w:rFonts w:ascii="Swis721 BlkOul BT" w:hAnsi="Swis721 BlkOul BT"/>
       <w:i/>
@@ -5880,7 +5918,7 @@
     <w:basedOn w:val="DefaultParagraphFont"/>
     <w:uiPriority w:val="1"/>
     <w:qFormat/>
-    <w:rsid w:val="001419D4"/>
+    <w:rsid w:val="00B616BF"/>
     <w:rPr>
       <w:u w:val="words"/>
     </w:rPr>
@@ -5889,7 +5927,7 @@
     <w:name w:val="abs"/>
     <w:uiPriority w:val="1"/>
     <w:qFormat/>
-    <w:rsid w:val="001419D4"/>
+    <w:rsid w:val="00B616BF"/>
     <w:rPr>
       <w:rFonts w:ascii="Swis721 BdOul BT" w:hAnsi="Swis721 BdOul BT"/>
       <w:b/>
@@ -5899,7 +5937,7 @@
     <w:name w:val="rep"/>
     <w:uiPriority w:val="1"/>
     <w:qFormat/>
-    <w:rsid w:val="001419D4"/>
+    <w:rsid w:val="00B616BF"/>
     <w:rPr>
       <w:rFonts w:ascii="Arial" w:hAnsi="Arial"/>
     </w:rPr>
@@ -5908,7 +5946,7 @@
     <w:name w:val="rel"/>
     <w:uiPriority w:val="1"/>
     <w:qFormat/>
-    <w:rsid w:val="001419D4"/>
+    <w:rsid w:val="00B616BF"/>
     <w:rPr>
       <w:rFonts w:ascii="Times New Roman" w:hAnsi="Times New Roman" w:cs="Arial"/>
     </w:rPr>
@@ -5917,7 +5955,7 @@
     <w:name w:val="abstract"/>
     <w:uiPriority w:val="1"/>
     <w:qFormat/>
-    <w:rsid w:val="001419D4"/>
+    <w:rsid w:val="00B616BF"/>
     <w:rPr>
       <w:rFonts w:ascii="Swis721 BdOul BT" w:hAnsi="Swis721 BdOul BT"/>
       <w:b/>
@@ -5926,13 +5964,13 @@
   <w:style w:type="character" w:customStyle="1" w:styleId="mlabel">
     <w:name w:val="mlabel"/>
     <w:basedOn w:val="DefaultParagraphFont"/>
-    <w:rsid w:val="001419D4"/>
+    <w:rsid w:val="00B616BF"/>
   </w:style>
   <w:style w:type="character" w:customStyle="1" w:styleId="hidden">
     <w:name w:val="hidden"/>
     <w:basedOn w:val="DefaultParagraphFont"/>
     <w:uiPriority w:val="1"/>
-    <w:rsid w:val="001419D4"/>
+    <w:rsid w:val="00B616BF"/>
     <w:rPr>
       <w:vanish/>
     </w:rPr>
@@ -5941,7 +5979,7 @@
     <w:name w:val="Table Grid"/>
     <w:basedOn w:val="TableNormal"/>
     <w:uiPriority w:val="59"/>
-    <w:rsid w:val="001419D4"/>
+    <w:rsid w:val="00B616BF"/>
     <w:rPr>
       <w:rFonts w:ascii="Times" w:hAnsi="Times"/>
     </w:rPr>
@@ -5960,13 +5998,13 @@
     <w:name w:val="page number"/>
     <w:basedOn w:val="DefaultParagraphFont"/>
     <w:semiHidden/>
-    <w:rsid w:val="001419D4"/>
+    <w:rsid w:val="00B616BF"/>
   </w:style>
   <w:style w:type="character" w:styleId="Strong">
     <w:name w:val="Strong"/>
     <w:basedOn w:val="DefaultParagraphFont"/>
     <w:uiPriority w:val="22"/>
-    <w:rsid w:val="001419D4"/>
+    <w:rsid w:val="00B616BF"/>
     <w:rPr>
       <w:b/>
       <w:bCs/>
@@ -5978,7 +6016,7 @@
     <w:link w:val="StepListLevel3Char"/>
     <w:uiPriority w:val="5"/>
     <w:qFormat/>
-    <w:rsid w:val="001419D4"/>
+    <w:rsid w:val="00B616BF"/>
     <w:pPr>
       <w:numPr>
         <w:ilvl w:val="2"/>
@@ -6004,7 +6042,7 @@
     <w:basedOn w:val="DefaultParagraphFont"/>
     <w:link w:val="StepListLevel2"/>
     <w:uiPriority w:val="5"/>
-    <w:rsid w:val="001419D4"/>
+    <w:rsid w:val="00B616BF"/>
     <w:rPr>
       <w:rFonts w:ascii="Times" w:hAnsi="Times"/>
       <w:b/>
@@ -6077,7 +6115,7 @@
     <w:link w:val="StepListLevel1Char"/>
     <w:uiPriority w:val="5"/>
     <w:qFormat/>
-    <w:rsid w:val="001419D4"/>
+    <w:rsid w:val="00B616BF"/>
     <w:pPr>
       <w:numPr>
         <w:numId w:val="5"/>
@@ -6092,7 +6130,7 @@
     <w:basedOn w:val="DefaultParagraphFont"/>
     <w:link w:val="StepListLevel1"/>
     <w:uiPriority w:val="5"/>
-    <w:rsid w:val="001419D4"/>
+    <w:rsid w:val="00B616BF"/>
     <w:rPr>
       <w:b/>
       <w:sz w:val="24"/>
@@ -6266,7 +6304,7 @@
     <w:name w:val="Normal"/>
     <w:uiPriority w:val="5"/>
     <w:qFormat/>
-    <w:rsid w:val="001419D4"/>
+    <w:rsid w:val="00B616BF"/>
     <w:pPr>
       <w:spacing w:before="240"/>
       <w:jc w:val="both"/>
@@ -6280,7 +6318,7 @@
     <w:basedOn w:val="heading"/>
     <w:link w:val="Heading1Char"/>
     <w:uiPriority w:val="6"/>
-    <w:rsid w:val="001419D4"/>
+    <w:rsid w:val="00B616BF"/>
     <w:pPr>
       <w:numPr>
         <w:numId w:val="8"/>
@@ -6298,7 +6336,7 @@
     <w:basedOn w:val="heading"/>
     <w:link w:val="Heading2Char"/>
     <w:uiPriority w:val="6"/>
-    <w:rsid w:val="001419D4"/>
+    <w:rsid w:val="00B616BF"/>
     <w:pPr>
       <w:numPr>
         <w:ilvl w:val="1"/>
@@ -6316,7 +6354,7 @@
     <w:basedOn w:val="heading"/>
     <w:link w:val="Heading3Char"/>
     <w:uiPriority w:val="6"/>
-    <w:rsid w:val="001419D4"/>
+    <w:rsid w:val="00B616BF"/>
     <w:pPr>
       <w:numPr>
         <w:ilvl w:val="2"/>
@@ -6333,7 +6371,7 @@
     <w:basedOn w:val="heading"/>
     <w:link w:val="Heading4Char"/>
     <w:uiPriority w:val="6"/>
-    <w:rsid w:val="001419D4"/>
+    <w:rsid w:val="00B616BF"/>
     <w:pPr>
       <w:numPr>
         <w:ilvl w:val="3"/>
@@ -6350,7 +6388,7 @@
     <w:basedOn w:val="heading"/>
     <w:link w:val="Heading5Char"/>
     <w:uiPriority w:val="6"/>
-    <w:rsid w:val="001419D4"/>
+    <w:rsid w:val="00B616BF"/>
     <w:pPr>
       <w:numPr>
         <w:ilvl w:val="4"/>
@@ -6367,7 +6405,7 @@
     <w:basedOn w:val="heading"/>
     <w:link w:val="Heading6Char"/>
     <w:uiPriority w:val="6"/>
-    <w:rsid w:val="001419D4"/>
+    <w:rsid w:val="00B616BF"/>
     <w:pPr>
       <w:numPr>
         <w:ilvl w:val="5"/>
@@ -6384,7 +6422,7 @@
     <w:basedOn w:val="heading"/>
     <w:link w:val="Heading7Char"/>
     <w:uiPriority w:val="6"/>
-    <w:rsid w:val="001419D4"/>
+    <w:rsid w:val="00B616BF"/>
     <w:pPr>
       <w:numPr>
         <w:ilvl w:val="6"/>
@@ -6401,7 +6439,7 @@
     <w:basedOn w:val="heading"/>
     <w:link w:val="Heading8Char"/>
     <w:uiPriority w:val="6"/>
-    <w:rsid w:val="001419D4"/>
+    <w:rsid w:val="00B616BF"/>
     <w:pPr>
       <w:numPr>
         <w:ilvl w:val="7"/>
@@ -6418,7 +6456,7 @@
     <w:basedOn w:val="heading"/>
     <w:link w:val="Heading9Char"/>
     <w:uiPriority w:val="6"/>
-    <w:rsid w:val="001419D4"/>
+    <w:rsid w:val="00B616BF"/>
     <w:pPr>
       <w:numPr>
         <w:ilvl w:val="8"/>
@@ -6435,7 +6473,7 @@
     <w:uiPriority w:val="1"/>
     <w:semiHidden/>
     <w:unhideWhenUsed/>
-    <w:rsid w:val="001419D4"/>
+    <w:rsid w:val="00B616BF"/>
   </w:style>
   <w:style w:type="table" w:default="1" w:styleId="TableNormal">
     <w:name w:val="Normal Table"/>
@@ -6457,14 +6495,14 @@
     <w:uiPriority w:val="99"/>
     <w:semiHidden/>
     <w:unhideWhenUsed/>
-    <w:rsid w:val="001419D4"/>
+    <w:rsid w:val="00B616BF"/>
   </w:style>
   <w:style w:type="character" w:styleId="Hyperlink">
     <w:name w:val="Hyperlink"/>
     <w:basedOn w:val="DefaultParagraphFont"/>
     <w:uiPriority w:val="99"/>
     <w:unhideWhenUsed/>
-    <w:rsid w:val="001419D4"/>
+    <w:rsid w:val="00B616BF"/>
     <w:rPr>
       <w:color w:val="0000FF"/>
       <w:u w:val="single"/>
@@ -6486,7 +6524,7 @@
     <w:basedOn w:val="DefaultParagraphFont"/>
     <w:uiPriority w:val="20"/>
     <w:qFormat/>
-    <w:rsid w:val="001419D4"/>
+    <w:rsid w:val="00B616BF"/>
     <w:rPr>
       <w:i/>
     </w:rPr>
@@ -6552,7 +6590,7 @@
     <w:link w:val="NormalWebChar"/>
     <w:uiPriority w:val="99"/>
     <w:semiHidden/>
-    <w:rsid w:val="001419D4"/>
+    <w:rsid w:val="00B616BF"/>
     <w:pPr>
       <w:spacing w:before="100" w:beforeAutospacing="1" w:after="115"/>
     </w:pPr>
@@ -6564,7 +6602,7 @@
     <w:name w:val="Normal Indent"/>
     <w:basedOn w:val="Normal"/>
     <w:semiHidden/>
-    <w:rsid w:val="001419D4"/>
+    <w:rsid w:val="00B616BF"/>
     <w:pPr>
       <w:ind w:left="720"/>
     </w:pPr>
@@ -6574,7 +6612,7 @@
     <w:basedOn w:val="Normal"/>
     <w:link w:val="FootnoteTextChar"/>
     <w:semiHidden/>
-    <w:rsid w:val="001419D4"/>
+    <w:rsid w:val="00B616BF"/>
     <w:rPr>
       <w:sz w:val="20"/>
     </w:rPr>
@@ -6591,7 +6629,7 @@
     <w:basedOn w:val="Normal"/>
     <w:link w:val="CommentTextChar"/>
     <w:semiHidden/>
-    <w:rsid w:val="001419D4"/>
+    <w:rsid w:val="00B616BF"/>
   </w:style>
   <w:style w:type="character" w:customStyle="1" w:styleId="CommentTextChar">
     <w:name w:val="Comment Text Char"/>
@@ -6599,7 +6637,7 @@
     <w:link w:val="CommentText"/>
     <w:semiHidden/>
     <w:locked/>
-    <w:rsid w:val="001419D4"/>
+    <w:rsid w:val="00B616BF"/>
     <w:rPr>
       <w:sz w:val="24"/>
     </w:rPr>
@@ -6609,7 +6647,7 @@
     <w:basedOn w:val="Normal"/>
     <w:link w:val="HeaderChar"/>
     <w:semiHidden/>
-    <w:rsid w:val="001419D4"/>
+    <w:rsid w:val="00B616BF"/>
     <w:pPr>
       <w:tabs>
         <w:tab w:val="center" w:pos="4320"/>
@@ -6632,7 +6670,7 @@
     <w:basedOn w:val="Normal"/>
     <w:link w:val="FooterChar"/>
     <w:uiPriority w:val="99"/>
-    <w:rsid w:val="001419D4"/>
+    <w:rsid w:val="00B616BF"/>
     <w:pPr>
       <w:tabs>
         <w:tab w:val="center" w:pos="4320"/>
@@ -6646,7 +6684,7 @@
     <w:link w:val="Footer"/>
     <w:uiPriority w:val="99"/>
     <w:locked/>
-    <w:rsid w:val="001419D4"/>
+    <w:rsid w:val="00B616BF"/>
     <w:rPr>
       <w:sz w:val="24"/>
     </w:rPr>
@@ -6657,7 +6695,7 @@
     <w:next w:val="Normal"/>
     <w:uiPriority w:val="4"/>
     <w:qFormat/>
-    <w:rsid w:val="001419D4"/>
+    <w:rsid w:val="00B616BF"/>
     <w:pPr>
       <w:spacing w:before="120" w:after="120"/>
       <w:jc w:val="center"/>
@@ -6671,7 +6709,7 @@
     <w:basedOn w:val="Normal"/>
     <w:link w:val="EndnoteTextChar"/>
     <w:semiHidden/>
-    <w:rsid w:val="001419D4"/>
+    <w:rsid w:val="00B616BF"/>
   </w:style>
   <w:style w:type="character" w:customStyle="1" w:styleId="EndnoteTextChar">
     <w:name w:val="Endnote Text Char"/>
@@ -6688,7 +6726,7 @@
     <w:basedOn w:val="Normal"/>
     <w:link w:val="SubtitleChar"/>
     <w:uiPriority w:val="4"/>
-    <w:rsid w:val="001419D4"/>
+    <w:rsid w:val="00B616BF"/>
     <w:pPr>
       <w:spacing w:before="480"/>
       <w:jc w:val="center"/>
@@ -6705,7 +6743,7 @@
     <w:link w:val="Subtitle"/>
     <w:uiPriority w:val="4"/>
     <w:locked/>
-    <w:rsid w:val="001419D4"/>
+    <w:rsid w:val="00B616BF"/>
     <w:rPr>
       <w:rFonts w:ascii="Arial" w:eastAsiaTheme="majorEastAsia" w:hAnsi="Arial" w:cs="Arial"/>
       <w:sz w:val="28"/>
@@ -6718,7 +6756,7 @@
     <w:next w:val="Subtitle"/>
     <w:link w:val="TitleChar"/>
     <w:uiPriority w:val="4"/>
-    <w:rsid w:val="001419D4"/>
+    <w:rsid w:val="00B616BF"/>
     <w:pPr>
       <w:spacing w:before="480"/>
       <w:jc w:val="center"/>
@@ -6738,7 +6776,7 @@
     <w:link w:val="Title"/>
     <w:uiPriority w:val="4"/>
     <w:locked/>
-    <w:rsid w:val="001419D4"/>
+    <w:rsid w:val="00B616BF"/>
     <w:rPr>
       <w:rFonts w:ascii="Arial" w:eastAsiaTheme="majorEastAsia" w:hAnsi="Arial" w:cs="Arial"/>
       <w:b/>
@@ -6753,7 +6791,7 @@
     <w:basedOn w:val="Normal"/>
     <w:link w:val="BodyTextChar"/>
     <w:semiHidden/>
-    <w:rsid w:val="001419D4"/>
+    <w:rsid w:val="00B616BF"/>
     <w:pPr>
       <w:spacing w:after="120"/>
     </w:pPr>
@@ -6764,7 +6802,7 @@
     <w:link w:val="BodyText"/>
     <w:semiHidden/>
     <w:locked/>
-    <w:rsid w:val="001419D4"/>
+    <w:rsid w:val="00B616BF"/>
     <w:rPr>
       <w:sz w:val="24"/>
     </w:rPr>
@@ -6773,7 +6811,7 @@
     <w:name w:val="Block Text"/>
     <w:basedOn w:val="Normal"/>
     <w:semiHidden/>
-    <w:rsid w:val="001419D4"/>
+    <w:rsid w:val="00B616BF"/>
     <w:pPr>
       <w:spacing w:after="120"/>
       <w:ind w:left="1440" w:right="1440"/>
@@ -6786,7 +6824,7 @@
     <w:uiPriority w:val="99"/>
     <w:semiHidden/>
     <w:unhideWhenUsed/>
-    <w:rsid w:val="001419D4"/>
+    <w:rsid w:val="00B616BF"/>
     <w:pPr>
       <w:spacing w:before="0"/>
     </w:pPr>
@@ -6803,7 +6841,7 @@
     <w:uiPriority w:val="99"/>
     <w:semiHidden/>
     <w:locked/>
-    <w:rsid w:val="001419D4"/>
+    <w:rsid w:val="00B616BF"/>
     <w:rPr>
       <w:rFonts w:ascii="Tahoma" w:hAnsi="Tahoma" w:cs="Tahoma"/>
       <w:sz w:val="16"/>
@@ -6818,7 +6856,7 @@
     <w:uiPriority w:val="99"/>
     <w:semiHidden/>
     <w:unhideWhenUsed/>
-    <w:rsid w:val="001419D4"/>
+    <w:rsid w:val="00B616BF"/>
     <w:rPr>
       <w:b/>
       <w:bCs/>
@@ -6831,7 +6869,7 @@
     <w:uiPriority w:val="99"/>
     <w:semiHidden/>
     <w:locked/>
-    <w:rsid w:val="001419D4"/>
+    <w:rsid w:val="00B616BF"/>
     <w:rPr>
       <w:b/>
       <w:bCs/>
@@ -6845,7 +6883,7 @@
     <w:uiPriority w:val="99"/>
     <w:semiHidden/>
     <w:unhideWhenUsed/>
-    <w:rsid w:val="001419D4"/>
+    <w:rsid w:val="00B616BF"/>
     <w:pPr>
       <w:spacing w:before="0"/>
     </w:pPr>
@@ -6862,7 +6900,7 @@
     <w:uiPriority w:val="99"/>
     <w:semiHidden/>
     <w:locked/>
-    <w:rsid w:val="001419D4"/>
+    <w:rsid w:val="00B616BF"/>
     <w:rPr>
       <w:rFonts w:ascii="Tahoma" w:hAnsi="Tahoma" w:cs="Tahoma"/>
       <w:sz w:val="16"/>
@@ -6873,7 +6911,7 @@
     <w:name w:val="No Spacing"/>
     <w:basedOn w:val="Normal"/>
     <w:uiPriority w:val="1"/>
-    <w:rsid w:val="001419D4"/>
+    <w:rsid w:val="00B616BF"/>
     <w:pPr>
       <w:spacing w:before="0"/>
     </w:pPr>
@@ -6882,7 +6920,7 @@
     <w:name w:val="List Paragraph"/>
     <w:basedOn w:val="Normal"/>
     <w:uiPriority w:val="5"/>
-    <w:rsid w:val="001419D4"/>
+    <w:rsid w:val="00B616BF"/>
     <w:pPr>
       <w:ind w:left="720"/>
     </w:pPr>
@@ -6893,7 +6931,7 @@
     <w:next w:val="Normal"/>
     <w:link w:val="QuoteChar"/>
     <w:uiPriority w:val="29"/>
-    <w:rsid w:val="001419D4"/>
+    <w:rsid w:val="00B616BF"/>
     <w:rPr>
       <w:i/>
       <w:iCs/>
@@ -6906,7 +6944,7 @@
     <w:link w:val="Quote"/>
     <w:uiPriority w:val="29"/>
     <w:locked/>
-    <w:rsid w:val="001419D4"/>
+    <w:rsid w:val="00B616BF"/>
     <w:rPr>
       <w:i/>
       <w:iCs/>
@@ -6920,7 +6958,7 @@
     <w:next w:val="Normal"/>
     <w:link w:val="IntenseQuoteChar"/>
     <w:uiPriority w:val="30"/>
-    <w:rsid w:val="001419D4"/>
+    <w:rsid w:val="00B616BF"/>
     <w:pPr>
       <w:pBdr>
         <w:bottom w:val="single" w:sz="4" w:space="4" w:color="4F81BD" w:themeColor="accent1"/>
@@ -6942,7 +6980,7 @@
     <w:link w:val="IntenseQuote"/>
     <w:uiPriority w:val="30"/>
     <w:locked/>
-    <w:rsid w:val="001419D4"/>
+    <w:rsid w:val="00B616BF"/>
     <w:rPr>
       <w:b/>
       <w:bCs/>
@@ -6958,7 +6996,7 @@
     <w:next w:val="Normal"/>
     <w:uiPriority w:val="37"/>
     <w:unhideWhenUsed/>
-    <w:rsid w:val="001419D4"/>
+    <w:rsid w:val="00B616BF"/>
     <w:pPr>
       <w:jc w:val="left"/>
     </w:pPr>
@@ -6969,7 +7007,7 @@
     <w:link w:val="Heading1"/>
     <w:uiPriority w:val="6"/>
     <w:locked/>
-    <w:rsid w:val="001419D4"/>
+    <w:rsid w:val="00B616BF"/>
     <w:rPr>
       <w:rFonts w:eastAsiaTheme="majorEastAsia" w:cstheme="majorBidi"/>
       <w:b/>
@@ -6985,7 +7023,7 @@
     <w:semiHidden/>
     <w:unhideWhenUsed/>
     <w:qFormat/>
-    <w:rsid w:val="001419D4"/>
+    <w:rsid w:val="00B616BF"/>
     <w:pPr>
       <w:numPr>
         <w:numId w:val="0"/>
@@ -7254,7 +7292,7 @@
   <w:style w:type="paragraph" w:customStyle="1" w:styleId="heading">
     <w:name w:val="heading"/>
     <w:basedOn w:val="Normal"/>
-    <w:rsid w:val="001419D4"/>
+    <w:rsid w:val="00B616BF"/>
     <w:pPr>
       <w:keepNext/>
     </w:pPr>
@@ -7263,7 +7301,7 @@
     <w:name w:val="author affiliation"/>
     <w:basedOn w:val="Normal"/>
     <w:uiPriority w:val="4"/>
-    <w:rsid w:val="001419D4"/>
+    <w:rsid w:val="00B616BF"/>
     <w:pPr>
       <w:spacing w:before="120"/>
       <w:jc w:val="center"/>
@@ -7274,7 +7312,7 @@
     <w:basedOn w:val="Normal"/>
     <w:next w:val="authoraffiliation"/>
     <w:uiPriority w:val="4"/>
-    <w:rsid w:val="001419D4"/>
+    <w:rsid w:val="00B616BF"/>
     <w:pPr>
       <w:spacing w:before="480"/>
       <w:jc w:val="center"/>
@@ -7284,7 +7322,7 @@
     <w:name w:val="summary"/>
     <w:basedOn w:val="Normal"/>
     <w:uiPriority w:val="4"/>
-    <w:rsid w:val="001419D4"/>
+    <w:rsid w:val="00B616BF"/>
     <w:pPr>
       <w:ind w:left="1440" w:right="1440"/>
     </w:pPr>
@@ -7294,7 +7332,7 @@
     <w:basedOn w:val="Normal"/>
     <w:next w:val="summary"/>
     <w:uiPriority w:val="4"/>
-    <w:rsid w:val="001419D4"/>
+    <w:rsid w:val="00B616BF"/>
     <w:pPr>
       <w:spacing w:before="480"/>
       <w:ind w:left="1440" w:right="1440"/>
@@ -7309,7 +7347,7 @@
     <w:basedOn w:val="Heading1"/>
     <w:next w:val="BlockText"/>
     <w:autoRedefine/>
-    <w:rsid w:val="001419D4"/>
+    <w:rsid w:val="00B616BF"/>
     <w:pPr>
       <w:numPr>
         <w:numId w:val="0"/>
@@ -7321,7 +7359,7 @@
     <w:basedOn w:val="Normal"/>
     <w:next w:val="Normal"/>
     <w:qFormat/>
-    <w:rsid w:val="001419D4"/>
+    <w:rsid w:val="00B616BF"/>
     <w:pPr>
       <w:keepNext/>
       <w:widowControl w:val="0"/>
@@ -7333,7 +7371,7 @@
     <w:basedOn w:val="Normal"/>
     <w:uiPriority w:val="4"/>
     <w:qFormat/>
-    <w:rsid w:val="001419D4"/>
+    <w:rsid w:val="00B616BF"/>
     <w:pPr>
       <w:tabs>
         <w:tab w:val="right" w:pos="8640"/>
@@ -7347,7 +7385,7 @@
     <w:basedOn w:val="cppcode"/>
     <w:uiPriority w:val="4"/>
     <w:qFormat/>
-    <w:rsid w:val="001419D4"/>
+    <w:rsid w:val="00B616BF"/>
     <w:pPr>
       <w:keepNext w:val="0"/>
       <w:spacing w:before="0"/>
@@ -7359,7 +7397,7 @@
     <w:next w:val="cppcodecontinuation"/>
     <w:uiPriority w:val="4"/>
     <w:qFormat/>
-    <w:rsid w:val="001419D4"/>
+    <w:rsid w:val="00B616BF"/>
     <w:pPr>
       <w:keepNext/>
       <w:jc w:val="left"/>
@@ -7374,7 +7412,7 @@
     <w:basedOn w:val="Heading1"/>
     <w:next w:val="Normal"/>
     <w:uiPriority w:val="7"/>
-    <w:rsid w:val="001419D4"/>
+    <w:rsid w:val="00B616BF"/>
     <w:pPr>
       <w:numPr>
         <w:numId w:val="1"/>
@@ -7387,7 +7425,7 @@
     <w:link w:val="Heading2"/>
     <w:uiPriority w:val="6"/>
     <w:locked/>
-    <w:rsid w:val="001419D4"/>
+    <w:rsid w:val="00B616BF"/>
     <w:rPr>
       <w:rFonts w:eastAsiaTheme="majorEastAsia" w:cstheme="majorBidi"/>
       <w:b/>
@@ -7399,7 +7437,7 @@
     <w:basedOn w:val="Heading2"/>
     <w:next w:val="Normal"/>
     <w:uiPriority w:val="7"/>
-    <w:rsid w:val="001419D4"/>
+    <w:rsid w:val="00B616BF"/>
     <w:pPr>
       <w:numPr>
         <w:numId w:val="1"/>
@@ -7415,7 +7453,7 @@
     <w:link w:val="Heading3"/>
     <w:uiPriority w:val="6"/>
     <w:locked/>
-    <w:rsid w:val="001419D4"/>
+    <w:rsid w:val="00B616BF"/>
     <w:rPr>
       <w:rFonts w:eastAsiaTheme="majorEastAsia" w:cstheme="majorBidi"/>
       <w:sz w:val="24"/>
@@ -7426,7 +7464,7 @@
     <w:basedOn w:val="Heading3"/>
     <w:next w:val="Normal"/>
     <w:uiPriority w:val="7"/>
-    <w:rsid w:val="001419D4"/>
+    <w:rsid w:val="00B616BF"/>
     <w:pPr>
       <w:numPr>
         <w:numId w:val="1"/>
@@ -7439,7 +7477,7 @@
     <w:link w:val="Heading4"/>
     <w:uiPriority w:val="6"/>
     <w:locked/>
-    <w:rsid w:val="001419D4"/>
+    <w:rsid w:val="00B616BF"/>
     <w:rPr>
       <w:rFonts w:cstheme="majorBidi"/>
       <w:sz w:val="24"/>
@@ -7450,7 +7488,7 @@
     <w:basedOn w:val="Heading4"/>
     <w:next w:val="Normal"/>
     <w:uiPriority w:val="7"/>
-    <w:rsid w:val="001419D4"/>
+    <w:rsid w:val="00B616BF"/>
     <w:pPr>
       <w:numPr>
         <w:numId w:val="1"/>
@@ -7463,7 +7501,7 @@
     <w:link w:val="Heading5"/>
     <w:uiPriority w:val="6"/>
     <w:locked/>
-    <w:rsid w:val="001419D4"/>
+    <w:rsid w:val="00B616BF"/>
     <w:rPr>
       <w:rFonts w:cstheme="majorBidi"/>
       <w:sz w:val="24"/>
@@ -7474,7 +7512,7 @@
     <w:basedOn w:val="Heading5"/>
     <w:next w:val="Normal"/>
     <w:uiPriority w:val="7"/>
-    <w:rsid w:val="001419D4"/>
+    <w:rsid w:val="00B616BF"/>
     <w:pPr>
       <w:numPr>
         <w:numId w:val="1"/>
@@ -7487,7 +7525,7 @@
     <w:link w:val="Heading6"/>
     <w:uiPriority w:val="6"/>
     <w:locked/>
-    <w:rsid w:val="001419D4"/>
+    <w:rsid w:val="00B616BF"/>
     <w:rPr>
       <w:rFonts w:cstheme="majorBidi"/>
       <w:sz w:val="24"/>
@@ -7498,7 +7536,7 @@
     <w:basedOn w:val="Heading6"/>
     <w:next w:val="Normal"/>
     <w:uiPriority w:val="7"/>
-    <w:rsid w:val="001419D4"/>
+    <w:rsid w:val="00B616BF"/>
     <w:pPr>
       <w:numPr>
         <w:numId w:val="1"/>
@@ -7511,7 +7549,7 @@
     <w:link w:val="Heading7"/>
     <w:uiPriority w:val="6"/>
     <w:locked/>
-    <w:rsid w:val="001419D4"/>
+    <w:rsid w:val="00B616BF"/>
     <w:rPr>
       <w:rFonts w:cstheme="majorBidi"/>
       <w:sz w:val="24"/>
@@ -7522,7 +7560,7 @@
     <w:basedOn w:val="Heading7"/>
     <w:next w:val="Normal"/>
     <w:uiPriority w:val="7"/>
-    <w:rsid w:val="001419D4"/>
+    <w:rsid w:val="00B616BF"/>
     <w:pPr>
       <w:numPr>
         <w:numId w:val="1"/>
@@ -7535,7 +7573,7 @@
     <w:link w:val="Heading8"/>
     <w:uiPriority w:val="6"/>
     <w:locked/>
-    <w:rsid w:val="001419D4"/>
+    <w:rsid w:val="00B616BF"/>
     <w:rPr>
       <w:rFonts w:cstheme="majorBidi"/>
       <w:sz w:val="24"/>
@@ -7546,7 +7584,7 @@
     <w:basedOn w:val="Heading8"/>
     <w:next w:val="Normal"/>
     <w:uiPriority w:val="7"/>
-    <w:rsid w:val="001419D4"/>
+    <w:rsid w:val="00B616BF"/>
     <w:pPr>
       <w:numPr>
         <w:numId w:val="1"/>
@@ -7559,7 +7597,7 @@
     <w:link w:val="Heading9"/>
     <w:uiPriority w:val="6"/>
     <w:locked/>
-    <w:rsid w:val="001419D4"/>
+    <w:rsid w:val="00B616BF"/>
     <w:rPr>
       <w:rFonts w:eastAsiaTheme="majorEastAsia" w:cstheme="majorBidi"/>
       <w:sz w:val="24"/>
@@ -7570,7 +7608,7 @@
     <w:basedOn w:val="Heading9"/>
     <w:next w:val="Normal"/>
     <w:uiPriority w:val="7"/>
-    <w:rsid w:val="001419D4"/>
+    <w:rsid w:val="00B616BF"/>
     <w:pPr>
       <w:numPr>
         <w:numId w:val="1"/>
@@ -7583,7 +7621,7 @@
     <w:next w:val="Normal"/>
     <w:uiPriority w:val="5"/>
     <w:qFormat/>
-    <w:rsid w:val="001419D4"/>
+    <w:rsid w:val="00B616BF"/>
     <w:rPr>
       <w:u w:val="single"/>
     </w:rPr>
@@ -7593,7 +7631,7 @@
     <w:basedOn w:val="cshcode"/>
     <w:uiPriority w:val="5"/>
     <w:qFormat/>
-    <w:rsid w:val="001419D4"/>
+    <w:rsid w:val="00B616BF"/>
     <w:pPr>
       <w:spacing w:before="0"/>
     </w:pPr>
@@ -7604,7 +7642,7 @@
     <w:next w:val="cshcodecontinuation"/>
     <w:uiPriority w:val="5"/>
     <w:qFormat/>
-    <w:rsid w:val="001419D4"/>
+    <w:rsid w:val="00B616BF"/>
     <w:pPr>
       <w:numPr>
         <w:numId w:val="2"/>
@@ -7624,7 +7662,7 @@
     <w:basedOn w:val="Normal"/>
     <w:uiPriority w:val="5"/>
     <w:qFormat/>
-    <w:rsid w:val="001419D4"/>
+    <w:rsid w:val="00B616BF"/>
     <w:pPr>
       <w:spacing w:before="0"/>
     </w:pPr>
@@ -7634,7 +7672,7 @@
     <w:basedOn w:val="Normal"/>
     <w:uiPriority w:val="5"/>
     <w:qFormat/>
-    <w:rsid w:val="001419D4"/>
+    <w:rsid w:val="00B616BF"/>
     <w:pPr>
       <w:ind w:left="288"/>
     </w:pPr>
@@ -7644,7 +7682,7 @@
     <w:basedOn w:val="Normal"/>
     <w:uiPriority w:val="5"/>
     <w:qFormat/>
-    <w:rsid w:val="001419D4"/>
+    <w:rsid w:val="00B616BF"/>
     <w:pPr>
       <w:numPr>
         <w:numId w:val="3"/>
@@ -7661,7 +7699,7 @@
     <w:basedOn w:val="Normal"/>
     <w:uiPriority w:val="5"/>
     <w:qFormat/>
-    <w:rsid w:val="001419D4"/>
+    <w:rsid w:val="00B616BF"/>
     <w:rPr>
       <w:rFonts w:asciiTheme="minorHAnsi" w:hAnsiTheme="minorHAnsi"/>
       <w:b/>
@@ -7674,7 +7712,7 @@
     <w:basedOn w:val="Normal"/>
     <w:uiPriority w:val="5"/>
     <w:qFormat/>
-    <w:rsid w:val="001419D4"/>
+    <w:rsid w:val="00B616BF"/>
     <w:pPr>
       <w:spacing w:before="120"/>
       <w:ind w:left="288"/>
@@ -7689,7 +7727,7 @@
     <w:name w:val="dbc_heading_continuation"/>
     <w:basedOn w:val="dbcheading"/>
     <w:uiPriority w:val="5"/>
-    <w:rsid w:val="001419D4"/>
+    <w:rsid w:val="00B616BF"/>
     <w:pPr>
       <w:spacing w:before="0"/>
     </w:pPr>
@@ -7700,7 +7738,7 @@
     <w:link w:val="StepListLevel2Char"/>
     <w:uiPriority w:val="5"/>
     <w:qFormat/>
-    <w:rsid w:val="001419D4"/>
+    <w:rsid w:val="00B616BF"/>
     <w:pPr>
       <w:numPr>
         <w:ilvl w:val="1"/>
@@ -7720,7 +7758,7 @@
     <w:name w:val="footnote reference"/>
     <w:basedOn w:val="DefaultParagraphFont"/>
     <w:semiHidden/>
-    <w:rsid w:val="001419D4"/>
+    <w:rsid w:val="00B616BF"/>
     <w:rPr>
       <w:position w:val="6"/>
       <w:sz w:val="16"/>
@@ -7730,7 +7768,7 @@
     <w:name w:val="annotation reference"/>
     <w:basedOn w:val="DefaultParagraphFont"/>
     <w:semiHidden/>
-    <w:rsid w:val="001419D4"/>
+    <w:rsid w:val="00B616BF"/>
     <w:rPr>
       <w:sz w:val="24"/>
       <w:szCs w:val="16"/>
@@ -7740,7 +7778,7 @@
     <w:name w:val="endnote reference"/>
     <w:basedOn w:val="DefaultParagraphFont"/>
     <w:semiHidden/>
-    <w:rsid w:val="001419D4"/>
+    <w:rsid w:val="00B616BF"/>
     <w:rPr>
       <w:vertAlign w:val="baseline"/>
     </w:rPr>
@@ -7748,7 +7786,7 @@
   <w:style w:type="character" w:styleId="SubtleEmphasis">
     <w:name w:val="Subtle Emphasis"/>
     <w:uiPriority w:val="19"/>
-    <w:rsid w:val="001419D4"/>
+    <w:rsid w:val="00B616BF"/>
     <w:rPr>
       <w:i/>
       <w:iCs/>
@@ -7759,7 +7797,7 @@
     <w:name w:val="Intense Emphasis"/>
     <w:basedOn w:val="DefaultParagraphFont"/>
     <w:uiPriority w:val="21"/>
-    <w:rsid w:val="001419D4"/>
+    <w:rsid w:val="00B616BF"/>
     <w:rPr>
       <w:b/>
       <w:bCs/>
@@ -7772,7 +7810,7 @@
     <w:name w:val="Subtle Reference"/>
     <w:basedOn w:val="DefaultParagraphFont"/>
     <w:uiPriority w:val="31"/>
-    <w:rsid w:val="001419D4"/>
+    <w:rsid w:val="00B616BF"/>
     <w:rPr>
       <w:smallCaps/>
       <w:color w:val="C0504D" w:themeColor="accent2"/>
@@ -7783,7 +7821,7 @@
     <w:name w:val="Intense Reference"/>
     <w:basedOn w:val="DefaultParagraphFont"/>
     <w:uiPriority w:val="32"/>
-    <w:rsid w:val="001419D4"/>
+    <w:rsid w:val="00B616BF"/>
     <w:rPr>
       <w:b/>
       <w:bCs/>
@@ -7797,7 +7835,7 @@
     <w:name w:val="Book Title"/>
     <w:basedOn w:val="DefaultParagraphFont"/>
     <w:uiPriority w:val="33"/>
-    <w:rsid w:val="001419D4"/>
+    <w:rsid w:val="00B616BF"/>
     <w:rPr>
       <w:b/>
       <w:bCs/>
@@ -7817,7 +7855,7 @@
     <w:name w:val="definition"/>
     <w:basedOn w:val="DefaultParagraphFont"/>
     <w:qFormat/>
-    <w:rsid w:val="001419D4"/>
+    <w:rsid w:val="00B616BF"/>
     <w:rPr>
       <w:u w:val="words"/>
     </w:rPr>
@@ -7827,7 +7865,7 @@
     <w:basedOn w:val="DefaultParagraphFont"/>
     <w:uiPriority w:val="3"/>
     <w:qFormat/>
-    <w:rsid w:val="001419D4"/>
+    <w:rsid w:val="00B616BF"/>
     <w:rPr>
       <w:rFonts w:ascii="MathematicalPi 2" w:hAnsi="MathematicalPi 2"/>
     </w:rPr>
@@ -7835,7 +7873,7 @@
   <w:style w:type="character" w:customStyle="1" w:styleId="subscript">
     <w:name w:val="subscript"/>
     <w:qFormat/>
-    <w:rsid w:val="001419D4"/>
+    <w:rsid w:val="00B616BF"/>
     <w:rPr>
       <w:spacing w:val="0"/>
       <w:w w:val="100"/>
@@ -7847,7 +7885,7 @@
   <w:style w:type="character" w:customStyle="1" w:styleId="superscript">
     <w:name w:val="superscript"/>
     <w:qFormat/>
-    <w:rsid w:val="001419D4"/>
+    <w:rsid w:val="00B616BF"/>
     <w:rPr>
       <w:spacing w:val="0"/>
       <w:w w:val="100"/>
@@ -7861,7 +7899,7 @@
     <w:basedOn w:val="DefaultParagraphFont"/>
     <w:uiPriority w:val="1"/>
     <w:qFormat/>
-    <w:rsid w:val="001419D4"/>
+    <w:rsid w:val="00B616BF"/>
     <w:rPr>
       <w:rFonts w:ascii="Symbol" w:hAnsi="Symbol"/>
     </w:rPr>
@@ -7871,7 +7909,7 @@
     <w:basedOn w:val="DefaultParagraphFont"/>
     <w:uiPriority w:val="1"/>
     <w:qFormat/>
-    <w:rsid w:val="001419D4"/>
+    <w:rsid w:val="00B616BF"/>
     <w:rPr>
       <w:rFonts w:ascii="Times New Roman" w:hAnsi="Times New Roman"/>
       <w:i/>
@@ -7882,7 +7920,7 @@
     <w:basedOn w:val="DefaultParagraphFont"/>
     <w:uiPriority w:val="3"/>
     <w:qFormat/>
-    <w:rsid w:val="001419D4"/>
+    <w:rsid w:val="00B616BF"/>
     <w:rPr>
       <w:rFonts w:ascii="MathematicalPi 2" w:hAnsi="MathematicalPi 2"/>
     </w:rPr>
@@ -7891,7 +7929,7 @@
     <w:name w:val="lattice"/>
     <w:uiPriority w:val="1"/>
     <w:qFormat/>
-    <w:rsid w:val="001419D4"/>
+    <w:rsid w:val="00B616BF"/>
     <w:rPr>
       <w:rFonts w:ascii="French Script MT" w:hAnsi="French Script MT"/>
       <w:b w:val="0"/>
@@ -7903,7 +7941,7 @@
     <w:basedOn w:val="DefaultParagraphFont"/>
     <w:uiPriority w:val="1"/>
     <w:qFormat/>
-    <w:rsid w:val="001419D4"/>
+    <w:rsid w:val="00B616BF"/>
     <w:rPr>
       <w:b/>
     </w:rPr>
@@ -7913,7 +7951,7 @@
     <w:basedOn w:val="DefaultParagraphFont"/>
     <w:uiPriority w:val="3"/>
     <w:qFormat/>
-    <w:rsid w:val="001419D4"/>
+    <w:rsid w:val="00B616BF"/>
     <w:rPr>
       <w:rFonts w:ascii="Monotype Corsiva" w:hAnsi="Monotype Corsiva"/>
     </w:rPr>
@@ -7922,7 +7960,7 @@
     <w:name w:val="cpp_character"/>
     <w:basedOn w:val="DefaultParagraphFont"/>
     <w:uiPriority w:val="4"/>
-    <w:rsid w:val="001419D4"/>
+    <w:rsid w:val="00B616BF"/>
     <w:rPr>
       <w:rFonts w:ascii="Courier New" w:hAnsi="Courier New" w:cs="Courier New"/>
       <w:sz w:val="20"/>
@@ -7932,7 +7970,7 @@
     <w:name w:val="antichain"/>
     <w:basedOn w:val="poset"/>
     <w:uiPriority w:val="3"/>
-    <w:rsid w:val="001419D4"/>
+    <w:rsid w:val="00B616BF"/>
     <w:rPr>
       <w:rFonts w:ascii="Swis721 BlkOul BT" w:hAnsi="Swis721 BlkOul BT"/>
       <w:i/>
@@ -7943,7 +7981,7 @@
     <w:basedOn w:val="DefaultParagraphFont"/>
     <w:uiPriority w:val="1"/>
     <w:qFormat/>
-    <w:rsid w:val="001419D4"/>
+    <w:rsid w:val="00B616BF"/>
     <w:rPr>
       <w:u w:val="words"/>
     </w:rPr>
@@ -7952,7 +7990,7 @@
     <w:name w:val="abs"/>
     <w:uiPriority w:val="1"/>
     <w:qFormat/>
-    <w:rsid w:val="001419D4"/>
+    <w:rsid w:val="00B616BF"/>
     <w:rPr>
       <w:rFonts w:ascii="Swis721 BdOul BT" w:hAnsi="Swis721 BdOul BT"/>
       <w:b/>
@@ -7962,7 +8000,7 @@
     <w:name w:val="rep"/>
     <w:uiPriority w:val="1"/>
     <w:qFormat/>
-    <w:rsid w:val="001419D4"/>
+    <w:rsid w:val="00B616BF"/>
     <w:rPr>
       <w:rFonts w:ascii="Arial" w:hAnsi="Arial"/>
     </w:rPr>
@@ -7971,7 +8009,7 @@
     <w:name w:val="rel"/>
     <w:uiPriority w:val="1"/>
     <w:qFormat/>
-    <w:rsid w:val="001419D4"/>
+    <w:rsid w:val="00B616BF"/>
     <w:rPr>
       <w:rFonts w:ascii="Times New Roman" w:hAnsi="Times New Roman" w:cs="Arial"/>
     </w:rPr>
@@ -7980,7 +8018,7 @@
     <w:name w:val="abstract"/>
     <w:uiPriority w:val="1"/>
     <w:qFormat/>
-    <w:rsid w:val="001419D4"/>
+    <w:rsid w:val="00B616BF"/>
     <w:rPr>
       <w:rFonts w:ascii="Swis721 BdOul BT" w:hAnsi="Swis721 BdOul BT"/>
       <w:b/>
@@ -7989,13 +8027,13 @@
   <w:style w:type="character" w:customStyle="1" w:styleId="mlabel">
     <w:name w:val="mlabel"/>
     <w:basedOn w:val="DefaultParagraphFont"/>
-    <w:rsid w:val="001419D4"/>
+    <w:rsid w:val="00B616BF"/>
   </w:style>
   <w:style w:type="character" w:customStyle="1" w:styleId="hidden">
     <w:name w:val="hidden"/>
     <w:basedOn w:val="DefaultParagraphFont"/>
     <w:uiPriority w:val="1"/>
-    <w:rsid w:val="001419D4"/>
+    <w:rsid w:val="00B616BF"/>
     <w:rPr>
       <w:vanish/>
     </w:rPr>
@@ -8004,7 +8042,7 @@
     <w:name w:val="Table Grid"/>
     <w:basedOn w:val="TableNormal"/>
     <w:uiPriority w:val="59"/>
-    <w:rsid w:val="001419D4"/>
+    <w:rsid w:val="00B616BF"/>
     <w:rPr>
       <w:rFonts w:ascii="Times" w:hAnsi="Times"/>
     </w:rPr>
@@ -8023,13 +8061,13 @@
     <w:name w:val="page number"/>
     <w:basedOn w:val="DefaultParagraphFont"/>
     <w:semiHidden/>
-    <w:rsid w:val="001419D4"/>
+    <w:rsid w:val="00B616BF"/>
   </w:style>
   <w:style w:type="character" w:styleId="Strong">
     <w:name w:val="Strong"/>
     <w:basedOn w:val="DefaultParagraphFont"/>
     <w:uiPriority w:val="22"/>
-    <w:rsid w:val="001419D4"/>
+    <w:rsid w:val="00B616BF"/>
     <w:rPr>
       <w:b/>
       <w:bCs/>
@@ -8041,7 +8079,7 @@
     <w:link w:val="StepListLevel3Char"/>
     <w:uiPriority w:val="5"/>
     <w:qFormat/>
-    <w:rsid w:val="001419D4"/>
+    <w:rsid w:val="00B616BF"/>
     <w:pPr>
       <w:numPr>
         <w:ilvl w:val="2"/>
@@ -8067,7 +8105,7 @@
     <w:basedOn w:val="DefaultParagraphFont"/>
     <w:link w:val="StepListLevel2"/>
     <w:uiPriority w:val="5"/>
-    <w:rsid w:val="001419D4"/>
+    <w:rsid w:val="00B616BF"/>
     <w:rPr>
       <w:rFonts w:ascii="Times" w:hAnsi="Times"/>
       <w:b/>
@@ -8140,7 +8178,7 @@
     <w:link w:val="StepListLevel1Char"/>
     <w:uiPriority w:val="5"/>
     <w:qFormat/>
-    <w:rsid w:val="001419D4"/>
+    <w:rsid w:val="00B616BF"/>
     <w:pPr>
       <w:numPr>
         <w:numId w:val="5"/>
@@ -8155,7 +8193,7 @@
     <w:basedOn w:val="DefaultParagraphFont"/>
     <w:link w:val="StepListLevel1"/>
     <w:uiPriority w:val="5"/>
-    <w:rsid w:val="001419D4"/>
+    <w:rsid w:val="00B616BF"/>
     <w:rPr>
       <w:b/>
       <w:sz w:val="24"/>
@@ -8454,7 +8492,7 @@
 </file>
 
 <file path=customXml/itemProps1.xml><?xml version="1.0" encoding="utf-8"?>
-<ds:datastoreItem xmlns:ds="http://schemas.openxmlformats.org/officeDocument/2006/customXml" ds:itemID="{DF5FBDF3-079A-496F-9E75-AA82CADFC25A}">
+<ds:datastoreItem xmlns:ds="http://schemas.openxmlformats.org/officeDocument/2006/customXml" ds:itemID="{7C2FA182-BE0A-472C-9B22-D51C315BC29B}">
   <ds:schemaRefs>
     <ds:schemaRef ds:uri="http://schemas.openxmlformats.org/officeDocument/2006/bibliography"/>
   </ds:schemaRefs>

</xml_diff>